<commit_message>
Updates to release notes
</commit_message>
<xml_diff>
--- a/doc/ReleaseNotes/OpenStudio_Release_Notes_2_2_0_20170630.docx
+++ b/doc/ReleaseNotes/OpenStudio_Release_Notes_2_2_0_20170630.docx
@@ -526,51 +526,38 @@
     <w:p>
       <w:pPr>
         <w:pStyle w:val="NoSpacing"/>
-        <w:rPr>
-          <w:color w:val="000000" w:themeColor="text1"/>
-        </w:rPr>
-      </w:pPr>
-      <w:r>
-        <w:rPr>
-          <w:color w:val="000000" w:themeColor="text1"/>
-        </w:rPr>
+      </w:pPr>
+      <w:r>
         <w:t xml:space="preserve">Historically, DView </w:t>
       </w:r>
       <w:proofErr w:type="gramStart"/>
       <w:r>
-        <w:rPr>
-          <w:color w:val="000000" w:themeColor="text1"/>
-        </w:rPr>
         <w:t>has been used</w:t>
       </w:r>
       <w:proofErr w:type="gramEnd"/>
       <w:r>
-        <w:rPr>
-          <w:color w:val="000000" w:themeColor="text1"/>
-        </w:rPr>
-        <w:t xml:space="preserve"> for residential building modeling data visualization, and provides a significant increase in capabilities relative to ResultsViewer. DView </w:t>
+        <w:t xml:space="preserve"> for residential building modeling data visualization. DView </w:t>
       </w:r>
       <w:proofErr w:type="gramStart"/>
       <w:r>
-        <w:rPr>
-          <w:color w:val="000000" w:themeColor="text1"/>
-        </w:rPr>
         <w:t>is now being released</w:t>
       </w:r>
       <w:proofErr w:type="gramEnd"/>
       <w:r>
-        <w:rPr>
-          <w:color w:val="000000" w:themeColor="text1"/>
-        </w:rPr>
-        <w:t xml:space="preserve"> beside OpenStudio, and we encourage user feedback. NREL anticipates including DView in the next major release package of OpenStudio, and deprecating ResultsViewer.</w:t>
+        <w:t xml:space="preserve"> beside OpenStudio, and we encourage user feedback. NREL anticipates </w:t>
+      </w:r>
+      <w:proofErr w:type="gramStart"/>
+      <w:r>
+        <w:t>including  DView</w:t>
+      </w:r>
+      <w:proofErr w:type="gramEnd"/>
+      <w:r>
+        <w:t xml:space="preserve"> in the next major release package of OpenStudio.</w:t>
       </w:r>
     </w:p>
     <w:p>
       <w:pPr>
         <w:pStyle w:val="NoSpacing"/>
-        <w:rPr>
-          <w:color w:val="000000" w:themeColor="text1"/>
-        </w:rPr>
       </w:pPr>
     </w:p>
     <w:p>
@@ -602,7 +589,7 @@
         <w:pStyle w:val="NoSpacing"/>
         <w:numPr>
           <w:ilvl w:val="0"/>
-          <w:numId w:val="30"/>
+          <w:numId w:val="38"/>
         </w:numPr>
       </w:pPr>
       <w:r>
@@ -622,7 +609,7 @@
         <w:pStyle w:val="NoSpacing"/>
         <w:numPr>
           <w:ilvl w:val="0"/>
-          <w:numId w:val="30"/>
+          <w:numId w:val="38"/>
         </w:numPr>
       </w:pPr>
       <w:r>
@@ -630,7 +617,7 @@
       </w:r>
       <w:proofErr w:type="spellStart"/>
       <w:r>
-        <w:t>OS:UnitarySystemPerformance:Multisided</w:t>
+        <w:t>UnitarySystemPerformance:Multispeed</w:t>
       </w:r>
       <w:proofErr w:type="spellEnd"/>
       <w:r>
@@ -642,7 +629,7 @@
         <w:pStyle w:val="NoSpacing"/>
         <w:numPr>
           <w:ilvl w:val="0"/>
-          <w:numId w:val="30"/>
+          <w:numId w:val="38"/>
         </w:numPr>
       </w:pPr>
       <w:r>
@@ -654,7 +641,7 @@
         <w:pStyle w:val="NoSpacing"/>
         <w:numPr>
           <w:ilvl w:val="0"/>
-          <w:numId w:val="30"/>
+          <w:numId w:val="38"/>
         </w:numPr>
       </w:pPr>
       <w:r>
@@ -666,11 +653,11 @@
         <w:pStyle w:val="NoSpacing"/>
         <w:numPr>
           <w:ilvl w:val="0"/>
-          <w:numId w:val="30"/>
+          <w:numId w:val="38"/>
         </w:numPr>
       </w:pPr>
       <w:r>
-        <w:t xml:space="preserve">Added SWIG wrappers for </w:t>
+        <w:t xml:space="preserve">Added </w:t>
       </w:r>
       <w:proofErr w:type="spellStart"/>
       <w:r>
@@ -712,12 +699,12 @@
         <w:pStyle w:val="NoSpacing"/>
         <w:numPr>
           <w:ilvl w:val="0"/>
-          <w:numId w:val="31"/>
+          <w:numId w:val="39"/>
         </w:numPr>
       </w:pPr>
       <w:proofErr w:type="spellStart"/>
       <w:r>
-        <w:t>OS:GeneratorFuelCell</w:t>
+        <w:t>GeneratorFuelCell</w:t>
       </w:r>
       <w:proofErr w:type="spellEnd"/>
     </w:p>
@@ -726,12 +713,12 @@
         <w:pStyle w:val="NoSpacing"/>
         <w:numPr>
           <w:ilvl w:val="0"/>
-          <w:numId w:val="31"/>
+          <w:numId w:val="39"/>
         </w:numPr>
       </w:pPr>
       <w:proofErr w:type="spellStart"/>
       <w:r>
-        <w:t>OS:GeneratorFuelCellPowerModule</w:t>
+        <w:t>GeneratorFuelCellPowerModule</w:t>
       </w:r>
       <w:proofErr w:type="spellEnd"/>
     </w:p>
@@ -740,12 +727,12 @@
         <w:pStyle w:val="NoSpacing"/>
         <w:numPr>
           <w:ilvl w:val="0"/>
-          <w:numId w:val="31"/>
+          <w:numId w:val="39"/>
         </w:numPr>
       </w:pPr>
       <w:proofErr w:type="spellStart"/>
       <w:r>
-        <w:t>OS:GeneratorFuelCellAirSupply</w:t>
+        <w:t>GeneratorFuelCellAirSupply</w:t>
       </w:r>
       <w:proofErr w:type="spellEnd"/>
     </w:p>
@@ -754,12 +741,12 @@
         <w:pStyle w:val="NoSpacing"/>
         <w:numPr>
           <w:ilvl w:val="0"/>
-          <w:numId w:val="31"/>
+          <w:numId w:val="39"/>
         </w:numPr>
       </w:pPr>
       <w:proofErr w:type="spellStart"/>
       <w:r>
-        <w:t>OS:GeneratorFuelCellWaterSupply</w:t>
+        <w:t>GeneratorFuelCellWaterSupply</w:t>
       </w:r>
       <w:proofErr w:type="spellEnd"/>
     </w:p>
@@ -768,12 +755,12 @@
         <w:pStyle w:val="NoSpacing"/>
         <w:numPr>
           <w:ilvl w:val="0"/>
-          <w:numId w:val="31"/>
+          <w:numId w:val="39"/>
         </w:numPr>
       </w:pPr>
       <w:proofErr w:type="spellStart"/>
       <w:r>
-        <w:t>OS:GeneratorFuelCellAuxiliaryHeater</w:t>
+        <w:t>GeneratorFuelCellAuxiliaryHeater</w:t>
       </w:r>
       <w:proofErr w:type="spellEnd"/>
     </w:p>
@@ -782,12 +769,12 @@
         <w:pStyle w:val="NoSpacing"/>
         <w:numPr>
           <w:ilvl w:val="0"/>
-          <w:numId w:val="31"/>
+          <w:numId w:val="39"/>
         </w:numPr>
       </w:pPr>
       <w:proofErr w:type="spellStart"/>
       <w:r>
-        <w:t>OS:GeneratorFuelCellExhaustGasToWaterHeatExchanger</w:t>
+        <w:t>GeneratorFuelCellExhaustGasToWaterHeatExchanger</w:t>
       </w:r>
       <w:proofErr w:type="spellEnd"/>
     </w:p>
@@ -796,12 +783,12 @@
         <w:pStyle w:val="NoSpacing"/>
         <w:numPr>
           <w:ilvl w:val="0"/>
-          <w:numId w:val="31"/>
+          <w:numId w:val="39"/>
         </w:numPr>
       </w:pPr>
       <w:proofErr w:type="spellStart"/>
       <w:r>
-        <w:t>OS:GeneratorFuelCellElectricalStorage</w:t>
+        <w:t>GeneratorFuelCellElectricalStorage</w:t>
       </w:r>
       <w:proofErr w:type="spellEnd"/>
     </w:p>
@@ -810,12 +797,12 @@
         <w:pStyle w:val="NoSpacing"/>
         <w:numPr>
           <w:ilvl w:val="0"/>
-          <w:numId w:val="31"/>
+          <w:numId w:val="39"/>
         </w:numPr>
       </w:pPr>
       <w:proofErr w:type="spellStart"/>
       <w:r>
-        <w:t>OS:GeneratorFuelCellInverter</w:t>
+        <w:t>GeneratorFuelCellInverter</w:t>
       </w:r>
       <w:proofErr w:type="spellEnd"/>
     </w:p>
@@ -824,12 +811,12 @@
         <w:pStyle w:val="NoSpacing"/>
         <w:numPr>
           <w:ilvl w:val="0"/>
-          <w:numId w:val="31"/>
+          <w:numId w:val="39"/>
         </w:numPr>
       </w:pPr>
       <w:proofErr w:type="spellStart"/>
       <w:r>
-        <w:t>OS:GeneratorFuelCellStackCooler</w:t>
+        <w:t>GeneratorFuelCellStackCooler</w:t>
       </w:r>
       <w:proofErr w:type="spellEnd"/>
     </w:p>
@@ -838,12 +825,12 @@
         <w:pStyle w:val="NoSpacing"/>
         <w:numPr>
           <w:ilvl w:val="0"/>
-          <w:numId w:val="31"/>
+          <w:numId w:val="39"/>
         </w:numPr>
       </w:pPr>
       <w:proofErr w:type="spellStart"/>
       <w:r>
-        <w:t>OS:GeneratorFuelSupply</w:t>
+        <w:t>GeneratorFuelSupply</w:t>
       </w:r>
       <w:proofErr w:type="spellEnd"/>
     </w:p>
@@ -861,20 +848,15 @@
       </w:r>
       <w:proofErr w:type="spellStart"/>
       <w:r>
-        <w:t>OS</w:t>
-      </w:r>
-      <w:proofErr w:type="gramStart"/>
-      <w:r>
-        <w:t>:GeneratorFuelCellExhaustGasToWaterHeatExchanger</w:t>
+        <w:t>GeneratorFuelCellExhaustGasToWaterHeatExchanger</w:t>
       </w:r>
       <w:proofErr w:type="spellEnd"/>
-      <w:proofErr w:type="gramEnd"/>
       <w:r>
         <w:t xml:space="preserve"> object works in the OpenStudio Application and when added to a plant loop, adds all necessary </w:t>
       </w:r>
       <w:proofErr w:type="spellStart"/>
       <w:r>
-        <w:t>OS:GeneratorFuelCell</w:t>
+        <w:t>GeneratorFuelCell</w:t>
       </w:r>
       <w:proofErr w:type="spellEnd"/>
       <w:r>
@@ -907,7 +889,7 @@
         <w:pStyle w:val="NoSpacing"/>
       </w:pPr>
       <w:r>
-        <w:t>OpenStudio Standards Gem was updated 0.1.14.</w:t>
+        <w:t>OpenStudio Standards Gem was updated 0.1.15.  This added additional HVAC system types.</w:t>
       </w:r>
     </w:p>
     <w:p>
@@ -935,8 +917,6 @@
       <w:pPr>
         <w:pStyle w:val="NoSpacing"/>
       </w:pPr>
-      <w:bookmarkStart w:id="0" w:name="_GoBack"/>
-      <w:bookmarkEnd w:id="0"/>
       <w:r>
         <w:t xml:space="preserve">OpenStudio Workflow Gems have been updated to </w:t>
       </w:r>
@@ -954,7 +934,7 @@
         <w:pStyle w:val="NoSpacing"/>
         <w:numPr>
           <w:ilvl w:val="0"/>
-          <w:numId w:val="32"/>
+          <w:numId w:val="40"/>
         </w:numPr>
       </w:pPr>
       <w:proofErr w:type="spellStart"/>
@@ -995,11 +975,10 @@
         <w:pStyle w:val="NoSpacing"/>
         <w:numPr>
           <w:ilvl w:val="0"/>
-          <w:numId w:val="32"/>
+          <w:numId w:val="40"/>
         </w:numPr>
       </w:pPr>
       <w:r>
-        <w:lastRenderedPageBreak/>
         <w:t xml:space="preserve">New method </w:t>
       </w:r>
       <w:proofErr w:type="spellStart"/>
@@ -1069,7 +1048,7 @@
         <w:pStyle w:val="NoSpacing"/>
         <w:numPr>
           <w:ilvl w:val="0"/>
-          <w:numId w:val="33"/>
+          <w:numId w:val="41"/>
         </w:numPr>
       </w:pPr>
       <w:r>
@@ -1081,7 +1060,7 @@
         <w:pStyle w:val="NoSpacing"/>
         <w:numPr>
           <w:ilvl w:val="0"/>
-          <w:numId w:val="33"/>
+          <w:numId w:val="41"/>
         </w:numPr>
       </w:pPr>
       <w:r>
@@ -1093,7 +1072,7 @@
         <w:pStyle w:val="NoSpacing"/>
         <w:numPr>
           <w:ilvl w:val="0"/>
-          <w:numId w:val="33"/>
+          <w:numId w:val="41"/>
         </w:numPr>
       </w:pPr>
       <w:r>
@@ -1110,7 +1089,7 @@
         <w:pStyle w:val="NoSpacing"/>
         <w:numPr>
           <w:ilvl w:val="0"/>
-          <w:numId w:val="33"/>
+          <w:numId w:val="41"/>
         </w:numPr>
       </w:pPr>
       <w:r>
@@ -1138,7 +1117,7 @@
         <w:pStyle w:val="NoSpacing"/>
         <w:numPr>
           <w:ilvl w:val="0"/>
-          <w:numId w:val="33"/>
+          <w:numId w:val="41"/>
         </w:numPr>
       </w:pPr>
       <w:r>
@@ -1150,7 +1129,7 @@
         <w:pStyle w:val="NoSpacing"/>
         <w:numPr>
           <w:ilvl w:val="0"/>
-          <w:numId w:val="33"/>
+          <w:numId w:val="41"/>
         </w:numPr>
       </w:pPr>
       <w:r>
@@ -1162,7 +1141,7 @@
         <w:pStyle w:val="NoSpacing"/>
         <w:numPr>
           <w:ilvl w:val="0"/>
-          <w:numId w:val="33"/>
+          <w:numId w:val="41"/>
         </w:numPr>
       </w:pPr>
       <w:r>
@@ -1239,7 +1218,10 @@
         <w:t>.1.0 release of OpenStudio (not including closed pull requests).</w:t>
       </w:r>
     </w:p>
-    <w:p/>
+    <w:p>
+      <w:bookmarkStart w:id="0" w:name="_GoBack"/>
+      <w:bookmarkEnd w:id="0"/>
+    </w:p>
     <w:sectPr>
       <w:pgSz w:w="12240" w:h="15840"/>
       <w:pgMar w:top="1440" w:right="1440" w:bottom="1440" w:left="1440" w:header="720" w:footer="720" w:gutter="0"/>
@@ -1416,6 +1398,119 @@
     </w:lvl>
   </w:abstractNum>
   <w:abstractNum w:abstractNumId="1">
+    <w:nsid w:val="02FC1982"/>
+    <w:multiLevelType w:val="hybridMultilevel"/>
+    <w:tmpl w:val="938491E6"/>
+    <w:lvl w:ilvl="0" w:tplc="04090001">
+      <w:start w:val="1"/>
+      <w:numFmt w:val="bullet"/>
+      <w:lvlText w:val=""/>
+      <w:lvlJc w:val="left"/>
+      <w:pPr>
+        <w:ind w:left="720" w:hanging="360"/>
+      </w:pPr>
+      <w:rPr>
+        <w:rFonts w:ascii="Symbol" w:hAnsi="Symbol" w:hint="default"/>
+      </w:rPr>
+    </w:lvl>
+    <w:lvl w:ilvl="1" w:tplc="04090003" w:tentative="1">
+      <w:start w:val="1"/>
+      <w:numFmt w:val="bullet"/>
+      <w:lvlText w:val="o"/>
+      <w:lvlJc w:val="left"/>
+      <w:pPr>
+        <w:ind w:left="1440" w:hanging="360"/>
+      </w:pPr>
+      <w:rPr>
+        <w:rFonts w:ascii="Courier New" w:hAnsi="Courier New" w:cs="Courier New" w:hint="default"/>
+      </w:rPr>
+    </w:lvl>
+    <w:lvl w:ilvl="2" w:tplc="04090005" w:tentative="1">
+      <w:start w:val="1"/>
+      <w:numFmt w:val="bullet"/>
+      <w:lvlText w:val=""/>
+      <w:lvlJc w:val="left"/>
+      <w:pPr>
+        <w:ind w:left="2160" w:hanging="360"/>
+      </w:pPr>
+      <w:rPr>
+        <w:rFonts w:ascii="Wingdings" w:hAnsi="Wingdings" w:hint="default"/>
+      </w:rPr>
+    </w:lvl>
+    <w:lvl w:ilvl="3" w:tplc="04090001" w:tentative="1">
+      <w:start w:val="1"/>
+      <w:numFmt w:val="bullet"/>
+      <w:lvlText w:val=""/>
+      <w:lvlJc w:val="left"/>
+      <w:pPr>
+        <w:ind w:left="2880" w:hanging="360"/>
+      </w:pPr>
+      <w:rPr>
+        <w:rFonts w:ascii="Symbol" w:hAnsi="Symbol" w:hint="default"/>
+      </w:rPr>
+    </w:lvl>
+    <w:lvl w:ilvl="4" w:tplc="04090003" w:tentative="1">
+      <w:start w:val="1"/>
+      <w:numFmt w:val="bullet"/>
+      <w:lvlText w:val="o"/>
+      <w:lvlJc w:val="left"/>
+      <w:pPr>
+        <w:ind w:left="3600" w:hanging="360"/>
+      </w:pPr>
+      <w:rPr>
+        <w:rFonts w:ascii="Courier New" w:hAnsi="Courier New" w:cs="Courier New" w:hint="default"/>
+      </w:rPr>
+    </w:lvl>
+    <w:lvl w:ilvl="5" w:tplc="04090005" w:tentative="1">
+      <w:start w:val="1"/>
+      <w:numFmt w:val="bullet"/>
+      <w:lvlText w:val=""/>
+      <w:lvlJc w:val="left"/>
+      <w:pPr>
+        <w:ind w:left="4320" w:hanging="360"/>
+      </w:pPr>
+      <w:rPr>
+        <w:rFonts w:ascii="Wingdings" w:hAnsi="Wingdings" w:hint="default"/>
+      </w:rPr>
+    </w:lvl>
+    <w:lvl w:ilvl="6" w:tplc="04090001" w:tentative="1">
+      <w:start w:val="1"/>
+      <w:numFmt w:val="bullet"/>
+      <w:lvlText w:val=""/>
+      <w:lvlJc w:val="left"/>
+      <w:pPr>
+        <w:ind w:left="5040" w:hanging="360"/>
+      </w:pPr>
+      <w:rPr>
+        <w:rFonts w:ascii="Symbol" w:hAnsi="Symbol" w:hint="default"/>
+      </w:rPr>
+    </w:lvl>
+    <w:lvl w:ilvl="7" w:tplc="04090003" w:tentative="1">
+      <w:start w:val="1"/>
+      <w:numFmt w:val="bullet"/>
+      <w:lvlText w:val="o"/>
+      <w:lvlJc w:val="left"/>
+      <w:pPr>
+        <w:ind w:left="5760" w:hanging="360"/>
+      </w:pPr>
+      <w:rPr>
+        <w:rFonts w:ascii="Courier New" w:hAnsi="Courier New" w:cs="Courier New" w:hint="default"/>
+      </w:rPr>
+    </w:lvl>
+    <w:lvl w:ilvl="8" w:tplc="04090005" w:tentative="1">
+      <w:start w:val="1"/>
+      <w:numFmt w:val="bullet"/>
+      <w:lvlText w:val=""/>
+      <w:lvlJc w:val="left"/>
+      <w:pPr>
+        <w:ind w:left="6480" w:hanging="360"/>
+      </w:pPr>
+      <w:rPr>
+        <w:rFonts w:ascii="Wingdings" w:hAnsi="Wingdings" w:hint="default"/>
+      </w:rPr>
+    </w:lvl>
+  </w:abstractNum>
+  <w:abstractNum w:abstractNumId="2">
     <w:nsid w:val="059310D7"/>
     <w:multiLevelType w:val="hybridMultilevel"/>
     <w:tmpl w:val="D13453D6"/>
@@ -1528,7 +1623,7 @@
       </w:rPr>
     </w:lvl>
   </w:abstractNum>
-  <w:abstractNum w:abstractNumId="2">
+  <w:abstractNum w:abstractNumId="3">
     <w:nsid w:val="083A56C1"/>
     <w:multiLevelType w:val="hybridMultilevel"/>
     <w:tmpl w:val="FF5C2D0C"/>
@@ -1641,7 +1736,7 @@
       </w:rPr>
     </w:lvl>
   </w:abstractNum>
-  <w:abstractNum w:abstractNumId="3">
+  <w:abstractNum w:abstractNumId="4">
     <w:nsid w:val="08461786"/>
     <w:multiLevelType w:val="hybridMultilevel"/>
     <w:tmpl w:val="0D82A2B4"/>
@@ -1754,7 +1849,7 @@
       </w:rPr>
     </w:lvl>
   </w:abstractNum>
-  <w:abstractNum w:abstractNumId="4">
+  <w:abstractNum w:abstractNumId="5">
     <w:nsid w:val="0F3E6EA8"/>
     <w:multiLevelType w:val="hybridMultilevel"/>
     <w:tmpl w:val="CBF073D2"/>
@@ -1867,7 +1962,7 @@
       </w:rPr>
     </w:lvl>
   </w:abstractNum>
-  <w:abstractNum w:abstractNumId="5">
+  <w:abstractNum w:abstractNumId="6">
     <w:nsid w:val="12212B2E"/>
     <w:multiLevelType w:val="hybridMultilevel"/>
     <w:tmpl w:val="57DE3F0C"/>
@@ -1980,7 +2075,7 @@
       </w:rPr>
     </w:lvl>
   </w:abstractNum>
-  <w:abstractNum w:abstractNumId="6">
+  <w:abstractNum w:abstractNumId="7">
     <w:nsid w:val="15813774"/>
     <w:multiLevelType w:val="hybridMultilevel"/>
     <w:tmpl w:val="400697D8"/>
@@ -2093,7 +2188,7 @@
       </w:rPr>
     </w:lvl>
   </w:abstractNum>
-  <w:abstractNum w:abstractNumId="7">
+  <w:abstractNum w:abstractNumId="8">
     <w:nsid w:val="1B7748F3"/>
     <w:multiLevelType w:val="hybridMultilevel"/>
     <w:tmpl w:val="A95A8B2E"/>
@@ -2206,7 +2301,7 @@
       </w:rPr>
     </w:lvl>
   </w:abstractNum>
-  <w:abstractNum w:abstractNumId="8">
+  <w:abstractNum w:abstractNumId="9">
     <w:nsid w:val="1F75079C"/>
     <w:multiLevelType w:val="hybridMultilevel"/>
     <w:tmpl w:val="5C8CC052"/>
@@ -2319,7 +2414,7 @@
       </w:rPr>
     </w:lvl>
   </w:abstractNum>
-  <w:abstractNum w:abstractNumId="9">
+  <w:abstractNum w:abstractNumId="10">
     <w:nsid w:val="21C95162"/>
     <w:multiLevelType w:val="hybridMultilevel"/>
     <w:tmpl w:val="D59A1514"/>
@@ -2432,7 +2527,7 @@
       </w:rPr>
     </w:lvl>
   </w:abstractNum>
-  <w:abstractNum w:abstractNumId="10">
+  <w:abstractNum w:abstractNumId="11">
     <w:nsid w:val="21D23F2F"/>
     <w:multiLevelType w:val="hybridMultilevel"/>
     <w:tmpl w:val="7ADA931A"/>
@@ -2545,7 +2640,7 @@
       </w:rPr>
     </w:lvl>
   </w:abstractNum>
-  <w:abstractNum w:abstractNumId="11">
+  <w:abstractNum w:abstractNumId="12">
     <w:nsid w:val="260E3098"/>
     <w:multiLevelType w:val="hybridMultilevel"/>
     <w:tmpl w:val="001C8828"/>
@@ -2658,7 +2753,7 @@
       </w:rPr>
     </w:lvl>
   </w:abstractNum>
-  <w:abstractNum w:abstractNumId="12">
+  <w:abstractNum w:abstractNumId="13">
     <w:nsid w:val="2B9523F2"/>
     <w:multiLevelType w:val="hybridMultilevel"/>
     <w:tmpl w:val="F5B6E8B4"/>
@@ -2771,7 +2866,7 @@
       </w:rPr>
     </w:lvl>
   </w:abstractNum>
-  <w:abstractNum w:abstractNumId="13">
+  <w:abstractNum w:abstractNumId="14">
     <w:nsid w:val="2CFA3760"/>
     <w:multiLevelType w:val="hybridMultilevel"/>
     <w:tmpl w:val="2CDC7D44"/>
@@ -2884,7 +2979,120 @@
       </w:rPr>
     </w:lvl>
   </w:abstractNum>
-  <w:abstractNum w:abstractNumId="14">
+  <w:abstractNum w:abstractNumId="15">
+    <w:nsid w:val="30BB36E8"/>
+    <w:multiLevelType w:val="hybridMultilevel"/>
+    <w:tmpl w:val="33DE3A66"/>
+    <w:lvl w:ilvl="0" w:tplc="04090001">
+      <w:start w:val="1"/>
+      <w:numFmt w:val="bullet"/>
+      <w:lvlText w:val=""/>
+      <w:lvlJc w:val="left"/>
+      <w:pPr>
+        <w:ind w:left="720" w:hanging="360"/>
+      </w:pPr>
+      <w:rPr>
+        <w:rFonts w:ascii="Symbol" w:hAnsi="Symbol" w:hint="default"/>
+      </w:rPr>
+    </w:lvl>
+    <w:lvl w:ilvl="1" w:tplc="04090003" w:tentative="1">
+      <w:start w:val="1"/>
+      <w:numFmt w:val="bullet"/>
+      <w:lvlText w:val="o"/>
+      <w:lvlJc w:val="left"/>
+      <w:pPr>
+        <w:ind w:left="1440" w:hanging="360"/>
+      </w:pPr>
+      <w:rPr>
+        <w:rFonts w:ascii="Courier New" w:hAnsi="Courier New" w:cs="Courier New" w:hint="default"/>
+      </w:rPr>
+    </w:lvl>
+    <w:lvl w:ilvl="2" w:tplc="04090005" w:tentative="1">
+      <w:start w:val="1"/>
+      <w:numFmt w:val="bullet"/>
+      <w:lvlText w:val=""/>
+      <w:lvlJc w:val="left"/>
+      <w:pPr>
+        <w:ind w:left="2160" w:hanging="360"/>
+      </w:pPr>
+      <w:rPr>
+        <w:rFonts w:ascii="Wingdings" w:hAnsi="Wingdings" w:hint="default"/>
+      </w:rPr>
+    </w:lvl>
+    <w:lvl w:ilvl="3" w:tplc="04090001" w:tentative="1">
+      <w:start w:val="1"/>
+      <w:numFmt w:val="bullet"/>
+      <w:lvlText w:val=""/>
+      <w:lvlJc w:val="left"/>
+      <w:pPr>
+        <w:ind w:left="2880" w:hanging="360"/>
+      </w:pPr>
+      <w:rPr>
+        <w:rFonts w:ascii="Symbol" w:hAnsi="Symbol" w:hint="default"/>
+      </w:rPr>
+    </w:lvl>
+    <w:lvl w:ilvl="4" w:tplc="04090003" w:tentative="1">
+      <w:start w:val="1"/>
+      <w:numFmt w:val="bullet"/>
+      <w:lvlText w:val="o"/>
+      <w:lvlJc w:val="left"/>
+      <w:pPr>
+        <w:ind w:left="3600" w:hanging="360"/>
+      </w:pPr>
+      <w:rPr>
+        <w:rFonts w:ascii="Courier New" w:hAnsi="Courier New" w:cs="Courier New" w:hint="default"/>
+      </w:rPr>
+    </w:lvl>
+    <w:lvl w:ilvl="5" w:tplc="04090005" w:tentative="1">
+      <w:start w:val="1"/>
+      <w:numFmt w:val="bullet"/>
+      <w:lvlText w:val=""/>
+      <w:lvlJc w:val="left"/>
+      <w:pPr>
+        <w:ind w:left="4320" w:hanging="360"/>
+      </w:pPr>
+      <w:rPr>
+        <w:rFonts w:ascii="Wingdings" w:hAnsi="Wingdings" w:hint="default"/>
+      </w:rPr>
+    </w:lvl>
+    <w:lvl w:ilvl="6" w:tplc="04090001" w:tentative="1">
+      <w:start w:val="1"/>
+      <w:numFmt w:val="bullet"/>
+      <w:lvlText w:val=""/>
+      <w:lvlJc w:val="left"/>
+      <w:pPr>
+        <w:ind w:left="5040" w:hanging="360"/>
+      </w:pPr>
+      <w:rPr>
+        <w:rFonts w:ascii="Symbol" w:hAnsi="Symbol" w:hint="default"/>
+      </w:rPr>
+    </w:lvl>
+    <w:lvl w:ilvl="7" w:tplc="04090003" w:tentative="1">
+      <w:start w:val="1"/>
+      <w:numFmt w:val="bullet"/>
+      <w:lvlText w:val="o"/>
+      <w:lvlJc w:val="left"/>
+      <w:pPr>
+        <w:ind w:left="5760" w:hanging="360"/>
+      </w:pPr>
+      <w:rPr>
+        <w:rFonts w:ascii="Courier New" w:hAnsi="Courier New" w:cs="Courier New" w:hint="default"/>
+      </w:rPr>
+    </w:lvl>
+    <w:lvl w:ilvl="8" w:tplc="04090005" w:tentative="1">
+      <w:start w:val="1"/>
+      <w:numFmt w:val="bullet"/>
+      <w:lvlText w:val=""/>
+      <w:lvlJc w:val="left"/>
+      <w:pPr>
+        <w:ind w:left="6480" w:hanging="360"/>
+      </w:pPr>
+      <w:rPr>
+        <w:rFonts w:ascii="Wingdings" w:hAnsi="Wingdings" w:hint="default"/>
+      </w:rPr>
+    </w:lvl>
+  </w:abstractNum>
+  <w:abstractNum w:abstractNumId="16">
     <w:nsid w:val="3E2E1A74"/>
     <w:multiLevelType w:val="hybridMultilevel"/>
     <w:tmpl w:val="243C69FA"/>
@@ -2997,7 +3205,7 @@
       </w:rPr>
     </w:lvl>
   </w:abstractNum>
-  <w:abstractNum w:abstractNumId="15">
+  <w:abstractNum w:abstractNumId="17">
     <w:nsid w:val="40B11AE8"/>
     <w:multiLevelType w:val="hybridMultilevel"/>
     <w:tmpl w:val="F5A2FEF0"/>
@@ -3109,7 +3317,7 @@
       </w:rPr>
     </w:lvl>
   </w:abstractNum>
-  <w:abstractNum w:abstractNumId="16">
+  <w:abstractNum w:abstractNumId="18">
     <w:nsid w:val="428E7D59"/>
     <w:multiLevelType w:val="hybridMultilevel"/>
     <w:tmpl w:val="226E186C"/>
@@ -3222,7 +3430,7 @@
       </w:rPr>
     </w:lvl>
   </w:abstractNum>
-  <w:abstractNum w:abstractNumId="17">
+  <w:abstractNum w:abstractNumId="19">
     <w:nsid w:val="47112265"/>
     <w:multiLevelType w:val="hybridMultilevel"/>
     <w:tmpl w:val="80800E30"/>
@@ -3335,7 +3543,7 @@
       </w:rPr>
     </w:lvl>
   </w:abstractNum>
-  <w:abstractNum w:abstractNumId="18">
+  <w:abstractNum w:abstractNumId="20">
     <w:nsid w:val="479311D3"/>
     <w:multiLevelType w:val="hybridMultilevel"/>
     <w:tmpl w:val="F8267594"/>
@@ -3448,7 +3656,7 @@
       </w:rPr>
     </w:lvl>
   </w:abstractNum>
-  <w:abstractNum w:abstractNumId="19">
+  <w:abstractNum w:abstractNumId="21">
     <w:nsid w:val="49CF53EA"/>
     <w:multiLevelType w:val="hybridMultilevel"/>
     <w:tmpl w:val="16947296"/>
@@ -3561,7 +3769,7 @@
       </w:rPr>
     </w:lvl>
   </w:abstractNum>
-  <w:abstractNum w:abstractNumId="20">
+  <w:abstractNum w:abstractNumId="22">
     <w:nsid w:val="4E51359B"/>
     <w:multiLevelType w:val="hybridMultilevel"/>
     <w:tmpl w:val="87706C0A"/>
@@ -3674,7 +3882,120 @@
       </w:rPr>
     </w:lvl>
   </w:abstractNum>
-  <w:abstractNum w:abstractNumId="21">
+  <w:abstractNum w:abstractNumId="23">
+    <w:nsid w:val="4EFC51C4"/>
+    <w:multiLevelType w:val="hybridMultilevel"/>
+    <w:tmpl w:val="24CE3F26"/>
+    <w:lvl w:ilvl="0" w:tplc="04090001">
+      <w:start w:val="1"/>
+      <w:numFmt w:val="bullet"/>
+      <w:lvlText w:val=""/>
+      <w:lvlJc w:val="left"/>
+      <w:pPr>
+        <w:ind w:left="720" w:hanging="360"/>
+      </w:pPr>
+      <w:rPr>
+        <w:rFonts w:ascii="Symbol" w:hAnsi="Symbol" w:hint="default"/>
+      </w:rPr>
+    </w:lvl>
+    <w:lvl w:ilvl="1" w:tplc="04090003" w:tentative="1">
+      <w:start w:val="1"/>
+      <w:numFmt w:val="bullet"/>
+      <w:lvlText w:val="o"/>
+      <w:lvlJc w:val="left"/>
+      <w:pPr>
+        <w:ind w:left="1440" w:hanging="360"/>
+      </w:pPr>
+      <w:rPr>
+        <w:rFonts w:ascii="Courier New" w:hAnsi="Courier New" w:cs="Courier New" w:hint="default"/>
+      </w:rPr>
+    </w:lvl>
+    <w:lvl w:ilvl="2" w:tplc="04090005" w:tentative="1">
+      <w:start w:val="1"/>
+      <w:numFmt w:val="bullet"/>
+      <w:lvlText w:val=""/>
+      <w:lvlJc w:val="left"/>
+      <w:pPr>
+        <w:ind w:left="2160" w:hanging="360"/>
+      </w:pPr>
+      <w:rPr>
+        <w:rFonts w:ascii="Wingdings" w:hAnsi="Wingdings" w:hint="default"/>
+      </w:rPr>
+    </w:lvl>
+    <w:lvl w:ilvl="3" w:tplc="04090001" w:tentative="1">
+      <w:start w:val="1"/>
+      <w:numFmt w:val="bullet"/>
+      <w:lvlText w:val=""/>
+      <w:lvlJc w:val="left"/>
+      <w:pPr>
+        <w:ind w:left="2880" w:hanging="360"/>
+      </w:pPr>
+      <w:rPr>
+        <w:rFonts w:ascii="Symbol" w:hAnsi="Symbol" w:hint="default"/>
+      </w:rPr>
+    </w:lvl>
+    <w:lvl w:ilvl="4" w:tplc="04090003" w:tentative="1">
+      <w:start w:val="1"/>
+      <w:numFmt w:val="bullet"/>
+      <w:lvlText w:val="o"/>
+      <w:lvlJc w:val="left"/>
+      <w:pPr>
+        <w:ind w:left="3600" w:hanging="360"/>
+      </w:pPr>
+      <w:rPr>
+        <w:rFonts w:ascii="Courier New" w:hAnsi="Courier New" w:cs="Courier New" w:hint="default"/>
+      </w:rPr>
+    </w:lvl>
+    <w:lvl w:ilvl="5" w:tplc="04090005" w:tentative="1">
+      <w:start w:val="1"/>
+      <w:numFmt w:val="bullet"/>
+      <w:lvlText w:val=""/>
+      <w:lvlJc w:val="left"/>
+      <w:pPr>
+        <w:ind w:left="4320" w:hanging="360"/>
+      </w:pPr>
+      <w:rPr>
+        <w:rFonts w:ascii="Wingdings" w:hAnsi="Wingdings" w:hint="default"/>
+      </w:rPr>
+    </w:lvl>
+    <w:lvl w:ilvl="6" w:tplc="04090001" w:tentative="1">
+      <w:start w:val="1"/>
+      <w:numFmt w:val="bullet"/>
+      <w:lvlText w:val=""/>
+      <w:lvlJc w:val="left"/>
+      <w:pPr>
+        <w:ind w:left="5040" w:hanging="360"/>
+      </w:pPr>
+      <w:rPr>
+        <w:rFonts w:ascii="Symbol" w:hAnsi="Symbol" w:hint="default"/>
+      </w:rPr>
+    </w:lvl>
+    <w:lvl w:ilvl="7" w:tplc="04090003" w:tentative="1">
+      <w:start w:val="1"/>
+      <w:numFmt w:val="bullet"/>
+      <w:lvlText w:val="o"/>
+      <w:lvlJc w:val="left"/>
+      <w:pPr>
+        <w:ind w:left="5760" w:hanging="360"/>
+      </w:pPr>
+      <w:rPr>
+        <w:rFonts w:ascii="Courier New" w:hAnsi="Courier New" w:cs="Courier New" w:hint="default"/>
+      </w:rPr>
+    </w:lvl>
+    <w:lvl w:ilvl="8" w:tplc="04090005" w:tentative="1">
+      <w:start w:val="1"/>
+      <w:numFmt w:val="bullet"/>
+      <w:lvlText w:val=""/>
+      <w:lvlJc w:val="left"/>
+      <w:pPr>
+        <w:ind w:left="6480" w:hanging="360"/>
+      </w:pPr>
+      <w:rPr>
+        <w:rFonts w:ascii="Wingdings" w:hAnsi="Wingdings" w:hint="default"/>
+      </w:rPr>
+    </w:lvl>
+  </w:abstractNum>
+  <w:abstractNum w:abstractNumId="24">
     <w:nsid w:val="55F01B67"/>
     <w:multiLevelType w:val="hybridMultilevel"/>
     <w:tmpl w:val="D6B80388"/>
@@ -3787,7 +4108,7 @@
       </w:rPr>
     </w:lvl>
   </w:abstractNum>
-  <w:abstractNum w:abstractNumId="22">
+  <w:abstractNum w:abstractNumId="25">
     <w:nsid w:val="57A81BF6"/>
     <w:multiLevelType w:val="hybridMultilevel"/>
     <w:tmpl w:val="EBC6B844"/>
@@ -3900,7 +4221,7 @@
       </w:rPr>
     </w:lvl>
   </w:abstractNum>
-  <w:abstractNum w:abstractNumId="23">
+  <w:abstractNum w:abstractNumId="26">
     <w:nsid w:val="5CCB3128"/>
     <w:multiLevelType w:val="hybridMultilevel"/>
     <w:tmpl w:val="1B0880A6"/>
@@ -4013,7 +4334,7 @@
       </w:rPr>
     </w:lvl>
   </w:abstractNum>
-  <w:abstractNum w:abstractNumId="24">
+  <w:abstractNum w:abstractNumId="27">
     <w:nsid w:val="5EA068B7"/>
     <w:multiLevelType w:val="hybridMultilevel"/>
     <w:tmpl w:val="E5E89BA0"/>
@@ -4125,7 +4446,7 @@
       </w:rPr>
     </w:lvl>
   </w:abstractNum>
-  <w:abstractNum w:abstractNumId="25">
+  <w:abstractNum w:abstractNumId="28">
     <w:nsid w:val="6299488B"/>
     <w:multiLevelType w:val="hybridMultilevel"/>
     <w:tmpl w:val="274E44C6"/>
@@ -4238,7 +4559,7 @@
       </w:rPr>
     </w:lvl>
   </w:abstractNum>
-  <w:abstractNum w:abstractNumId="26">
+  <w:abstractNum w:abstractNumId="29">
     <w:nsid w:val="63F216DB"/>
     <w:multiLevelType w:val="hybridMultilevel"/>
     <w:tmpl w:val="07F0E748"/>
@@ -4351,7 +4672,7 @@
       </w:rPr>
     </w:lvl>
   </w:abstractNum>
-  <w:abstractNum w:abstractNumId="27">
+  <w:abstractNum w:abstractNumId="30">
     <w:nsid w:val="693B3A6E"/>
     <w:multiLevelType w:val="hybridMultilevel"/>
     <w:tmpl w:val="83EA29C8"/>
@@ -4464,7 +4785,7 @@
       </w:rPr>
     </w:lvl>
   </w:abstractNum>
-  <w:abstractNum w:abstractNumId="28">
+  <w:abstractNum w:abstractNumId="31">
     <w:nsid w:val="70EC5835"/>
     <w:multiLevelType w:val="hybridMultilevel"/>
     <w:tmpl w:val="56BE1EC4"/>
@@ -4577,7 +4898,7 @@
       </w:rPr>
     </w:lvl>
   </w:abstractNum>
-  <w:abstractNum w:abstractNumId="29">
+  <w:abstractNum w:abstractNumId="32">
     <w:nsid w:val="71D9529F"/>
     <w:multiLevelType w:val="hybridMultilevel"/>
     <w:tmpl w:val="EFC6064C"/>
@@ -4690,7 +5011,120 @@
       </w:rPr>
     </w:lvl>
   </w:abstractNum>
-  <w:abstractNum w:abstractNumId="30">
+  <w:abstractNum w:abstractNumId="33">
+    <w:nsid w:val="72CC564E"/>
+    <w:multiLevelType w:val="hybridMultilevel"/>
+    <w:tmpl w:val="831EAB9A"/>
+    <w:lvl w:ilvl="0" w:tplc="04090001">
+      <w:start w:val="1"/>
+      <w:numFmt w:val="bullet"/>
+      <w:lvlText w:val=""/>
+      <w:lvlJc w:val="left"/>
+      <w:pPr>
+        <w:ind w:left="720" w:hanging="360"/>
+      </w:pPr>
+      <w:rPr>
+        <w:rFonts w:ascii="Symbol" w:hAnsi="Symbol" w:hint="default"/>
+      </w:rPr>
+    </w:lvl>
+    <w:lvl w:ilvl="1" w:tplc="04090003" w:tentative="1">
+      <w:start w:val="1"/>
+      <w:numFmt w:val="bullet"/>
+      <w:lvlText w:val="o"/>
+      <w:lvlJc w:val="left"/>
+      <w:pPr>
+        <w:ind w:left="1440" w:hanging="360"/>
+      </w:pPr>
+      <w:rPr>
+        <w:rFonts w:ascii="Courier New" w:hAnsi="Courier New" w:cs="Courier New" w:hint="default"/>
+      </w:rPr>
+    </w:lvl>
+    <w:lvl w:ilvl="2" w:tplc="04090005" w:tentative="1">
+      <w:start w:val="1"/>
+      <w:numFmt w:val="bullet"/>
+      <w:lvlText w:val=""/>
+      <w:lvlJc w:val="left"/>
+      <w:pPr>
+        <w:ind w:left="2160" w:hanging="360"/>
+      </w:pPr>
+      <w:rPr>
+        <w:rFonts w:ascii="Wingdings" w:hAnsi="Wingdings" w:hint="default"/>
+      </w:rPr>
+    </w:lvl>
+    <w:lvl w:ilvl="3" w:tplc="04090001" w:tentative="1">
+      <w:start w:val="1"/>
+      <w:numFmt w:val="bullet"/>
+      <w:lvlText w:val=""/>
+      <w:lvlJc w:val="left"/>
+      <w:pPr>
+        <w:ind w:left="2880" w:hanging="360"/>
+      </w:pPr>
+      <w:rPr>
+        <w:rFonts w:ascii="Symbol" w:hAnsi="Symbol" w:hint="default"/>
+      </w:rPr>
+    </w:lvl>
+    <w:lvl w:ilvl="4" w:tplc="04090003" w:tentative="1">
+      <w:start w:val="1"/>
+      <w:numFmt w:val="bullet"/>
+      <w:lvlText w:val="o"/>
+      <w:lvlJc w:val="left"/>
+      <w:pPr>
+        <w:ind w:left="3600" w:hanging="360"/>
+      </w:pPr>
+      <w:rPr>
+        <w:rFonts w:ascii="Courier New" w:hAnsi="Courier New" w:cs="Courier New" w:hint="default"/>
+      </w:rPr>
+    </w:lvl>
+    <w:lvl w:ilvl="5" w:tplc="04090005" w:tentative="1">
+      <w:start w:val="1"/>
+      <w:numFmt w:val="bullet"/>
+      <w:lvlText w:val=""/>
+      <w:lvlJc w:val="left"/>
+      <w:pPr>
+        <w:ind w:left="4320" w:hanging="360"/>
+      </w:pPr>
+      <w:rPr>
+        <w:rFonts w:ascii="Wingdings" w:hAnsi="Wingdings" w:hint="default"/>
+      </w:rPr>
+    </w:lvl>
+    <w:lvl w:ilvl="6" w:tplc="04090001" w:tentative="1">
+      <w:start w:val="1"/>
+      <w:numFmt w:val="bullet"/>
+      <w:lvlText w:val=""/>
+      <w:lvlJc w:val="left"/>
+      <w:pPr>
+        <w:ind w:left="5040" w:hanging="360"/>
+      </w:pPr>
+      <w:rPr>
+        <w:rFonts w:ascii="Symbol" w:hAnsi="Symbol" w:hint="default"/>
+      </w:rPr>
+    </w:lvl>
+    <w:lvl w:ilvl="7" w:tplc="04090003" w:tentative="1">
+      <w:start w:val="1"/>
+      <w:numFmt w:val="bullet"/>
+      <w:lvlText w:val="o"/>
+      <w:lvlJc w:val="left"/>
+      <w:pPr>
+        <w:ind w:left="5760" w:hanging="360"/>
+      </w:pPr>
+      <w:rPr>
+        <w:rFonts w:ascii="Courier New" w:hAnsi="Courier New" w:cs="Courier New" w:hint="default"/>
+      </w:rPr>
+    </w:lvl>
+    <w:lvl w:ilvl="8" w:tplc="04090005" w:tentative="1">
+      <w:start w:val="1"/>
+      <w:numFmt w:val="bullet"/>
+      <w:lvlText w:val=""/>
+      <w:lvlJc w:val="left"/>
+      <w:pPr>
+        <w:ind w:left="6480" w:hanging="360"/>
+      </w:pPr>
+      <w:rPr>
+        <w:rFonts w:ascii="Wingdings" w:hAnsi="Wingdings" w:hint="default"/>
+      </w:rPr>
+    </w:lvl>
+  </w:abstractNum>
+  <w:abstractNum w:abstractNumId="34">
     <w:nsid w:val="7730331E"/>
     <w:multiLevelType w:val="hybridMultilevel"/>
     <w:tmpl w:val="38C40248"/>
@@ -4803,7 +5237,7 @@
       </w:rPr>
     </w:lvl>
   </w:abstractNum>
-  <w:abstractNum w:abstractNumId="31">
+  <w:abstractNum w:abstractNumId="35">
     <w:nsid w:val="7A35193E"/>
     <w:multiLevelType w:val="hybridMultilevel"/>
     <w:tmpl w:val="28B881B6"/>
@@ -4916,7 +5350,7 @@
       </w:rPr>
     </w:lvl>
   </w:abstractNum>
-  <w:abstractNum w:abstractNumId="32">
+  <w:abstractNum w:abstractNumId="36">
     <w:nsid w:val="7E7F1360"/>
     <w:multiLevelType w:val="hybridMultilevel"/>
     <w:tmpl w:val="ECFC1B2C"/>
@@ -5030,82 +5464,106 @@
     </w:lvl>
   </w:abstractNum>
   <w:num w:numId="1">
-    <w:abstractNumId w:val="10"/>
+    <w:abstractNumId w:val="11"/>
   </w:num>
   <w:num w:numId="2">
-    <w:abstractNumId w:val="14"/>
+    <w:abstractNumId w:val="16"/>
   </w:num>
   <w:num w:numId="3">
-    <w:abstractNumId w:val="18"/>
+    <w:abstractNumId w:val="20"/>
   </w:num>
   <w:num w:numId="4">
+    <w:abstractNumId w:val="8"/>
+  </w:num>
+  <w:num w:numId="5">
+    <w:abstractNumId w:val="22"/>
+  </w:num>
+  <w:num w:numId="6">
+    <w:abstractNumId w:val="28"/>
+  </w:num>
+  <w:num w:numId="7">
+    <w:abstractNumId w:val="34"/>
+  </w:num>
+  <w:num w:numId="8">
+    <w:abstractNumId w:val="2"/>
+  </w:num>
+  <w:num w:numId="9">
     <w:abstractNumId w:val="7"/>
   </w:num>
-  <w:num w:numId="5">
-    <w:abstractNumId w:val="20"/>
+  <w:num w:numId="10">
+    <w:abstractNumId w:val="6"/>
   </w:num>
-  <w:num w:numId="6">
+  <w:num w:numId="11">
     <w:abstractNumId w:val="25"/>
   </w:num>
-  <w:num w:numId="7">
+  <w:num w:numId="12">
+    <w:abstractNumId w:val="9"/>
+  </w:num>
+  <w:num w:numId="13">
     <w:abstractNumId w:val="30"/>
   </w:num>
-  <w:num w:numId="8">
-    <w:abstractNumId w:val="1"/>
-  </w:num>
-  <w:num w:numId="9">
-    <w:abstractNumId w:val="6"/>
-  </w:num>
-  <w:num w:numId="10">
-    <w:abstractNumId w:val="5"/>
-  </w:num>
-  <w:num w:numId="11">
-    <w:abstractNumId w:val="22"/>
-  </w:num>
-  <w:num w:numId="12">
-    <w:abstractNumId w:val="8"/>
-  </w:num>
-  <w:num w:numId="13">
-    <w:abstractNumId w:val="27"/>
-  </w:num>
   <w:num w:numId="14">
-    <w:abstractNumId w:val="2"/>
+    <w:abstractNumId w:val="3"/>
   </w:num>
   <w:num w:numId="15">
     <w:abstractNumId w:val="0"/>
   </w:num>
   <w:num w:numId="16">
+    <w:abstractNumId w:val="27"/>
+  </w:num>
+  <w:num w:numId="17">
+    <w:abstractNumId w:val="17"/>
+  </w:num>
+  <w:num w:numId="18">
+    <w:abstractNumId w:val="35"/>
+  </w:num>
+  <w:num w:numId="19">
+    <w:abstractNumId w:val="13"/>
+  </w:num>
+  <w:num w:numId="20">
+    <w:abstractNumId w:val="29"/>
+  </w:num>
+  <w:num w:numId="21">
+    <w:abstractNumId w:val="32"/>
+  </w:num>
+  <w:num w:numId="22">
     <w:abstractNumId w:val="24"/>
   </w:num>
-  <w:num w:numId="17">
-    <w:abstractNumId w:val="15"/>
+  <w:num w:numId="23">
+    <w:abstractNumId w:val="12"/>
   </w:num>
-  <w:num w:numId="18">
+  <w:num w:numId="24">
+    <w:abstractNumId w:val="36"/>
+  </w:num>
+  <w:num w:numId="25">
+    <w:abstractNumId w:val="4"/>
+  </w:num>
+  <w:num w:numId="26">
+    <w:abstractNumId w:val="18"/>
+  </w:num>
+  <w:num w:numId="27">
+    <w:abstractNumId w:val="5"/>
+  </w:num>
+  <w:num w:numId="28">
+    <w:abstractNumId w:val="14"/>
+  </w:num>
+  <w:num w:numId="29">
+    <w:abstractNumId w:val="19"/>
+  </w:num>
+  <w:num w:numId="30">
+    <w:abstractNumId w:val="26"/>
+  </w:num>
+  <w:num w:numId="31">
     <w:abstractNumId w:val="31"/>
   </w:num>
-  <w:num w:numId="19">
-    <w:abstractNumId w:val="12"/>
-  </w:num>
-  <w:num w:numId="20">
-    <w:abstractNumId w:val="26"/>
-  </w:num>
-  <w:num w:numId="21">
-    <w:abstractNumId w:val="29"/>
-  </w:num>
-  <w:num w:numId="22">
+  <w:num w:numId="32">
     <w:abstractNumId w:val="21"/>
   </w:num>
-  <w:num w:numId="23">
-    <w:abstractNumId w:val="11"/>
+  <w:num w:numId="33">
+    <w:abstractNumId w:val="10"/>
   </w:num>
-  <w:num w:numId="24">
-    <w:abstractNumId w:val="32"/>
-  </w:num>
-  <w:num w:numId="25">
-    <w:abstractNumId w:val="3"/>
-  </w:num>
-  <w:num w:numId="26">
-    <w:abstractNumId w:val="16"/>
+  <w:num w:numId="34">
+    <w:abstractNumId w:val="18"/>
     <w:lvlOverride w:ilvl="0"/>
     <w:lvlOverride w:ilvl="1"/>
     <w:lvlOverride w:ilvl="2"/>
@@ -5116,8 +5574,8 @@
     <w:lvlOverride w:ilvl="7"/>
     <w:lvlOverride w:ilvl="8"/>
   </w:num>
-  <w:num w:numId="27">
-    <w:abstractNumId w:val="4"/>
+  <w:num w:numId="35">
+    <w:abstractNumId w:val="5"/>
     <w:lvlOverride w:ilvl="0"/>
     <w:lvlOverride w:ilvl="1"/>
     <w:lvlOverride w:ilvl="2"/>
@@ -5128,8 +5586,8 @@
     <w:lvlOverride w:ilvl="7"/>
     <w:lvlOverride w:ilvl="8"/>
   </w:num>
-  <w:num w:numId="28">
-    <w:abstractNumId w:val="13"/>
+  <w:num w:numId="36">
+    <w:abstractNumId w:val="14"/>
     <w:lvlOverride w:ilvl="0"/>
     <w:lvlOverride w:ilvl="1"/>
     <w:lvlOverride w:ilvl="2"/>
@@ -5140,8 +5598,8 @@
     <w:lvlOverride w:ilvl="7"/>
     <w:lvlOverride w:ilvl="8"/>
   </w:num>
-  <w:num w:numId="29">
-    <w:abstractNumId w:val="17"/>
+  <w:num w:numId="37">
+    <w:abstractNumId w:val="19"/>
     <w:lvlOverride w:ilvl="0"/>
     <w:lvlOverride w:ilvl="1"/>
     <w:lvlOverride w:ilvl="2"/>
@@ -5152,17 +5610,17 @@
     <w:lvlOverride w:ilvl="7"/>
     <w:lvlOverride w:ilvl="8"/>
   </w:num>
-  <w:num w:numId="30">
+  <w:num w:numId="38">
+    <w:abstractNumId w:val="15"/>
+  </w:num>
+  <w:num w:numId="39">
+    <w:abstractNumId w:val="33"/>
+  </w:num>
+  <w:num w:numId="40">
+    <w:abstractNumId w:val="1"/>
+  </w:num>
+  <w:num w:numId="41">
     <w:abstractNumId w:val="23"/>
-  </w:num>
-  <w:num w:numId="31">
-    <w:abstractNumId w:val="28"/>
-  </w:num>
-  <w:num w:numId="32">
-    <w:abstractNumId w:val="19"/>
-  </w:num>
-  <w:num w:numId="33">
-    <w:abstractNumId w:val="9"/>
   </w:num>
 </w:numbering>
 </file>
@@ -6524,7 +6982,7 @@
   <a:extraClrSchemeLst/>
   <a:extLst>
     <a:ext uri="{05A4C25C-085E-4340-85A3-A5531E510DB2}">
-      <thm15:themeFamily xmlns="" xmlns:thm15="http://schemas.microsoft.com/office/thememl/2012/main" name="Office Theme" id="{62F939B6-93AF-4DB8-9C6B-D6C7DFDC589F}" vid="{4A3C46E8-61CC-4603-A589-7422A47A8E4A}"/>
+      <thm15:themeFamily xmlns:thm15="http://schemas.microsoft.com/office/thememl/2012/main" xmlns="" name="Office Theme" id="{62F939B6-93AF-4DB8-9C6B-D6C7DFDC589F}" vid="{4A3C46E8-61CC-4603-A589-7422A47A8E4A}"/>
     </a:ext>
   </a:extLst>
 </a:theme>
@@ -6535,7 +6993,7 @@
 </file>
 
 <file path=customXml/itemProps1.xml><?xml version="1.0" encoding="utf-8"?>
-<ds:datastoreItem xmlns:ds="http://schemas.openxmlformats.org/officeDocument/2006/customXml" ds:itemID="{228C3D30-E97E-4898-84FB-8346E49FC50C}">
+<ds:datastoreItem xmlns:ds="http://schemas.openxmlformats.org/officeDocument/2006/customXml" ds:itemID="{EE69E988-733A-4B36-9143-845852D2E208}">
   <ds:schemaRefs>
     <ds:schemaRef ds:uri="http://schemas.openxmlformats.org/officeDocument/2006/bibliography"/>
   </ds:schemaRefs>

</xml_diff>